<commit_message>
jaunas diagrammas; iesākta lietotājstāstu atjaunošana
</commit_message>
<xml_diff>
--- a/ad16047_Kvalifikacijas_darbs_Kanban.docx
+++ b/ad16047_Kvalifikacijas_darbs_Kanban.docx
@@ -14225,7 +14225,6 @@
               <w:rPr>
                 <w:lang w:val="lv-LV"/>
               </w:rPr>
-              <w:lastRenderedPageBreak/>
               <w:t>Sarežģītības punkti</w:t>
             </w:r>
           </w:p>
@@ -19465,7 +19464,6 @@
               <w:rPr>
                 <w:lang w:val="lv-LV"/>
               </w:rPr>
-              <w:lastRenderedPageBreak/>
               <w:t>Sarežģītības punkti</w:t>
             </w:r>
           </w:p>
@@ -20745,8 +20743,29 @@
         </w:rPr>
         <w:t>Darbības sfēra</w:t>
       </w:r>
-      <w:bookmarkStart w:id="34" w:name="_GoBack"/>
       <w:bookmarkEnd w:id="33"/>
+    </w:p>
+    <w:p>
+      <w:pPr>
+        <w:rPr>
+          <w:lang w:val="lv-LV"/>
+        </w:rPr>
+      </w:pPr>
+    </w:p>
+    <w:p>
+      <w:pPr>
+        <w:pStyle w:val="Heading3"/>
+        <w:rPr>
+          <w:lang w:val="lv-LV"/>
+        </w:rPr>
+      </w:pPr>
+      <w:bookmarkStart w:id="34" w:name="_Toc508099408"/>
+      <w:r>
+        <w:rPr>
+          <w:lang w:val="lv-LV"/>
+        </w:rPr>
+        <w:t>Definīcijas un saīsinājumi</w:t>
+      </w:r>
       <w:bookmarkEnd w:id="34"/>
     </w:p>
     <w:p>
@@ -20755,6 +20774,12 @@
           <w:lang w:val="lv-LV"/>
         </w:rPr>
       </w:pPr>
+      <w:r>
+        <w:rPr>
+          <w:lang w:val="lv-LV"/>
+        </w:rPr>
+        <w:t>Skat. Vārdnīca.</w:t>
+      </w:r>
     </w:p>
     <w:p>
       <w:pPr>
@@ -20763,12 +20788,12 @@
           <w:lang w:val="lv-LV"/>
         </w:rPr>
       </w:pPr>
-      <w:bookmarkStart w:id="35" w:name="_Toc508099408"/>
-      <w:r>
-        <w:rPr>
-          <w:lang w:val="lv-LV"/>
-        </w:rPr>
-        <w:t>Definīcijas un saīsinājumi</w:t>
+      <w:bookmarkStart w:id="35" w:name="_Toc508099409"/>
+      <w:r>
+        <w:rPr>
+          <w:lang w:val="lv-LV"/>
+        </w:rPr>
+        <w:t>Saistība ar citiem dokumentiem</w:t>
       </w:r>
       <w:bookmarkEnd w:id="35"/>
     </w:p>
@@ -20782,53 +20807,24 @@
         <w:rPr>
           <w:lang w:val="lv-LV"/>
         </w:rPr>
-        <w:t>Skat. Vārdnīca.</w:t>
-      </w:r>
-    </w:p>
-    <w:p>
-      <w:pPr>
-        <w:pStyle w:val="Heading3"/>
-        <w:rPr>
-          <w:lang w:val="lv-LV"/>
-        </w:rPr>
-      </w:pPr>
-      <w:bookmarkStart w:id="36" w:name="_Toc508099409"/>
-      <w:r>
-        <w:rPr>
-          <w:lang w:val="lv-LV"/>
-        </w:rPr>
-        <w:t>Saistība ar citiem dokumentiem</w:t>
+        <w:t>Dokuments ir organizēts balstoties uz LVS 72:1996 “Ieteicamā prakse programmatūras projektējuma aprakstīšanai” norādījumiem.</w:t>
+      </w:r>
+    </w:p>
+    <w:p>
+      <w:pPr>
+        <w:pStyle w:val="Heading2"/>
+        <w:rPr>
+          <w:lang w:val="lv-LV"/>
+        </w:rPr>
+      </w:pPr>
+      <w:bookmarkStart w:id="36" w:name="_Toc508099410"/>
+      <w:r>
+        <w:rPr>
+          <w:lang w:val="lv-LV"/>
+        </w:rPr>
+        <w:t>Dekompozīcijas apraksts</w:t>
       </w:r>
       <w:bookmarkEnd w:id="36"/>
-    </w:p>
-    <w:p>
-      <w:pPr>
-        <w:rPr>
-          <w:lang w:val="lv-LV"/>
-        </w:rPr>
-      </w:pPr>
-      <w:r>
-        <w:rPr>
-          <w:lang w:val="lv-LV"/>
-        </w:rPr>
-        <w:t>Dokuments ir organizēts balstoties uz LVS 72:1996 “Ieteicamā prakse programmatūras projektējuma aprakstīšanai” norādījumiem.</w:t>
-      </w:r>
-    </w:p>
-    <w:p>
-      <w:pPr>
-        <w:pStyle w:val="Heading2"/>
-        <w:rPr>
-          <w:lang w:val="lv-LV"/>
-        </w:rPr>
-      </w:pPr>
-      <w:bookmarkStart w:id="37" w:name="_Toc508099410"/>
-      <w:r>
-        <w:rPr>
-          <w:lang w:val="lv-LV"/>
-        </w:rPr>
-        <w:t>Dekompozīcijas apraksts</w:t>
-      </w:r>
-      <w:bookmarkEnd w:id="37"/>
     </w:p>
     <w:p>
       <w:pPr>
@@ -21913,7 +21909,16 @@
           <w:i/>
           <w:lang w:val="lv-LV"/>
         </w:rPr>
-        <w:t>izvietojuma diagramma (nosaukt katru interfeisu)</w:t>
+        <w:t>izvietojuma diagramma (nosaukt katr</w:t>
+      </w:r>
+      <w:bookmarkStart w:id="37" w:name="_GoBack"/>
+      <w:bookmarkEnd w:id="37"/>
+      <w:r>
+        <w:rPr>
+          <w:i/>
+          <w:lang w:val="lv-LV"/>
+        </w:rPr>
+        <w:t>u interfeisu)</w:t>
       </w:r>
       <w:r>
         <w:rPr>
@@ -22006,6 +22011,35 @@
           <w:cols w:space="0"/>
         </w:sectPr>
       </w:pPr>
+      <w:r>
+        <w:rPr>
+          <w:lang w:val="lv-LV"/>
+        </w:rPr>
+        <w:pict>
+          <v:shapetype id="_x0000_t75" coordsize="21600,21600" o:spt="75" o:preferrelative="t" path="m@4@5l@4@11@9@11@9@5xe" filled="f" stroked="f">
+            <v:stroke joinstyle="miter"/>
+            <v:formulas>
+              <v:f eqn="if lineDrawn pixelLineWidth 0"/>
+              <v:f eqn="sum @0 1 0"/>
+              <v:f eqn="sum 0 0 @1"/>
+              <v:f eqn="prod @2 1 2"/>
+              <v:f eqn="prod @3 21600 pixelWidth"/>
+              <v:f eqn="prod @3 21600 pixelHeight"/>
+              <v:f eqn="sum @0 0 1"/>
+              <v:f eqn="prod @6 1 2"/>
+              <v:f eqn="prod @7 21600 pixelWidth"/>
+              <v:f eqn="sum @8 21600 0"/>
+              <v:f eqn="prod @7 21600 pixelHeight"/>
+              <v:f eqn="sum @10 21600 0"/>
+            </v:formulas>
+            <v:path o:extrusionok="f" gradientshapeok="t" o:connecttype="rect"/>
+            <o:lock v:ext="edit" aspectratio="t"/>
+          </v:shapetype>
+          <v:shape id="_x0000_i1029" type="#_x0000_t75" style="width:453pt;height:323pt">
+            <v:imagedata r:id="rId13" o:title="LDAP autentifikācijas secību diagramma"/>
+          </v:shape>
+        </w:pict>
+      </w:r>
     </w:p>
     <w:p>
       <w:pPr>
@@ -22045,7 +22079,7 @@
                     </pic:cNvPicPr>
                   </pic:nvPicPr>
                   <pic:blipFill>
-                    <a:blip r:embed="rId13">
+                    <a:blip r:embed="rId14">
                       <a:extLst>
                         <a:ext uri="{28A0092B-C50C-407E-A947-70E740481C1C}">
                           <a14:useLocalDpi xmlns:a14="http://schemas.microsoft.com/office/drawing/2010/main" val="0"/>
@@ -23002,7 +23036,7 @@
           <w:lang w:val="lv-LV"/>
         </w:rPr>
       </w:pPr>
-      <w:hyperlink r:id="rId14" w:history="1">
+      <w:hyperlink r:id="rId15" w:history="1">
         <w:r>
           <w:rPr>
             <w:rStyle w:val="Hyperlink"/>
@@ -23018,7 +23052,7 @@
           <w:lang w:val="lv-LV"/>
         </w:rPr>
       </w:pPr>
-      <w:hyperlink r:id="rId15" w:history="1">
+      <w:hyperlink r:id="rId16" w:history="1">
         <w:r>
           <w:rPr>
             <w:rStyle w:val="Hyperlink"/>
@@ -26062,7 +26096,7 @@
         </w:rPr>
         <w:t xml:space="preserve"> </w:t>
       </w:r>
-      <w:hyperlink r:id="rId16" w:history="1">
+      <w:hyperlink r:id="rId17" w:history="1">
         <w:r>
           <w:rPr>
             <w:rStyle w:val="Hyperlink"/>
@@ -26100,7 +26134,7 @@
         </w:rPr>
         <w:t xml:space="preserve"> </w:t>
       </w:r>
-      <w:hyperlink r:id="rId17" w:history="1">
+      <w:hyperlink r:id="rId18" w:history="1">
         <w:r>
           <w:rPr>
             <w:rStyle w:val="Hyperlink"/>
@@ -26132,7 +26166,7 @@
         </w:rPr>
         <w:t xml:space="preserve"> tīmekļa pārlūka specifikācija </w:t>
       </w:r>
-      <w:hyperlink r:id="rId18" w:history="1">
+      <w:hyperlink r:id="rId19" w:history="1">
         <w:r>
           <w:rPr>
             <w:rStyle w:val="Hyperlink"/>
@@ -26150,7 +26184,7 @@
           <w:lang w:val="lv-LV"/>
         </w:rPr>
       </w:pPr>
-      <w:hyperlink r:id="rId19" w:history="1">
+      <w:hyperlink r:id="rId20" w:history="1">
         <w:r>
           <w:rPr>
             <w:rStyle w:val="Hyperlink"/>
@@ -26301,7 +26335,10 @@
       <w:fldChar w:fldCharType="separate"/>
     </w:r>
     <w:r>
-      <w:t>6</w:t>
+      <w:rPr>
+        <w:noProof/>
+      </w:rPr>
+      <w:t>3</w:t>
     </w:r>
     <w:r>
       <w:fldChar w:fldCharType="end"/>
@@ -26330,7 +26367,7 @@
       <w:rPr>
         <w:noProof/>
       </w:rPr>
-      <w:t>8</w:t>
+      <w:t>29</w:t>
     </w:r>
     <w:r>
       <w:fldChar w:fldCharType="end"/>
@@ -29128,7 +29165,7 @@
 </file>
 
 <file path=customXml/itemProps1.xml><?xml version="1.0" encoding="utf-8"?>
-<ds:datastoreItem xmlns:ds="http://schemas.openxmlformats.org/officeDocument/2006/customXml" ds:itemID="{19E8A73F-6667-4B99-8C1B-41F363BEA52E}">
+<ds:datastoreItem xmlns:ds="http://schemas.openxmlformats.org/officeDocument/2006/customXml" ds:itemID="{BC2803B2-7B4A-4B7C-B465-C8E9913CB65C}">
   <ds:schemaRefs>
     <ds:schemaRef ds:uri="http://schemas.openxmlformats.org/officeDocument/2006/bibliography"/>
   </ds:schemaRefs>

</xml_diff>